<commit_message>
Add error handling to various page methods and update configuration for screenshots on failure
</commit_message>
<xml_diff>
--- a/Downing Techincal tests.docx
+++ b/Downing Techincal tests.docx
@@ -1,6 +1,6 @@
 
 <file path=word/document.xml><?xml version="1.0" encoding="utf-8"?>
-<w:document xmlns:wpc="http://schemas.microsoft.com/office/word/2010/wordprocessingCanvas" xmlns:cx="http://schemas.microsoft.com/office/drawing/2014/chartex" xmlns:cx1="http://schemas.microsoft.com/office/drawing/2015/9/8/chartex" xmlns:cx2="http://schemas.microsoft.com/office/drawing/2015/10/21/chartex" xmlns:cx3="http://schemas.microsoft.com/office/drawing/2016/5/9/chartex" xmlns:cx4="http://schemas.microsoft.com/office/drawing/2016/5/10/chartex" xmlns:cx5="http://schemas.microsoft.com/office/drawing/2016/5/11/chartex" xmlns:cx6="http://schemas.microsoft.com/office/drawing/2016/5/12/chartex" xmlns:cx7="http://schemas.microsoft.com/office/drawing/2016/5/13/chartex" xmlns:cx8="http://schemas.microsoft.com/office/drawing/2016/5/14/chartex" xmlns:mc="http://schemas.openxmlformats.org/markup-compatibility/2006" xmlns:aink="http://schemas.microsoft.com/office/drawing/2016/ink" xmlns:am3d="http://schemas.microsoft.com/office/drawing/2017/model3d" xmlns:o="urn:schemas-microsoft-com:office:office" xmlns:r="http://schemas.openxmlformats.org/officeDocument/2006/relationships" xmlns:m="http://schemas.openxmlformats.org/officeDocument/2006/math" xmlns:v="urn:schemas-microsoft-com:vml" xmlns:wp14="http://schemas.microsoft.com/office/word/2010/wordprocessingDrawing" xmlns:wp="http://schemas.openxmlformats.org/drawingml/2006/wordprocessingDrawing" xmlns:w10="urn:schemas-microsoft-com:office:word" xmlns:w="http://schemas.openxmlformats.org/wordprocessingml/2006/main" xmlns:w14="http://schemas.microsoft.com/office/word/2010/wordml" xmlns:w15="http://schemas.microsoft.com/office/word/2012/wordml" xmlns:w16cex="http://schemas.microsoft.com/office/word/2018/wordml/cex" xmlns:w16cid="http://schemas.microsoft.com/office/word/2016/wordml/cid" xmlns:w16="http://schemas.microsoft.com/office/word/2018/wordml" xmlns:w16sdtdh="http://schemas.microsoft.com/office/word/2020/wordml/sdtdatahash" xmlns:w16se="http://schemas.microsoft.com/office/word/2015/wordml/symex" xmlns:wpg="http://schemas.microsoft.com/office/word/2010/wordprocessingGroup" xmlns:wpi="http://schemas.microsoft.com/office/word/2010/wordprocessingInk" xmlns:wne="http://schemas.microsoft.com/office/word/2006/wordml" xmlns:wps="http://schemas.microsoft.com/office/word/2010/wordprocessingShape" mc:Ignorable="w14 w15 w16se w16cid w16 w16cex w16sdtdh wp14">
+<w:document xmlns:wpc="http://schemas.microsoft.com/office/word/2010/wordprocessingCanvas" xmlns:cx="http://schemas.microsoft.com/office/drawing/2014/chartex" xmlns:cx1="http://schemas.microsoft.com/office/drawing/2015/9/8/chartex" xmlns:cx2="http://schemas.microsoft.com/office/drawing/2015/10/21/chartex" xmlns:cx3="http://schemas.microsoft.com/office/drawing/2016/5/9/chartex" xmlns:cx4="http://schemas.microsoft.com/office/drawing/2016/5/10/chartex" xmlns:cx5="http://schemas.microsoft.com/office/drawing/2016/5/11/chartex" xmlns:cx6="http://schemas.microsoft.com/office/drawing/2016/5/12/chartex" xmlns:cx7="http://schemas.microsoft.com/office/drawing/2016/5/13/chartex" xmlns:cx8="http://schemas.microsoft.com/office/drawing/2016/5/14/chartex" xmlns:mc="http://schemas.openxmlformats.org/markup-compatibility/2006" xmlns:aink="http://schemas.microsoft.com/office/drawing/2016/ink" xmlns:am3d="http://schemas.microsoft.com/office/drawing/2017/model3d" xmlns:o="urn:schemas-microsoft-com:office:office" xmlns:oel="http://schemas.microsoft.com/office/2019/extlst" xmlns:r="http://schemas.openxmlformats.org/officeDocument/2006/relationships" xmlns:m="http://schemas.openxmlformats.org/officeDocument/2006/math" xmlns:v="urn:schemas-microsoft-com:vml" xmlns:wp14="http://schemas.microsoft.com/office/word/2010/wordprocessingDrawing" xmlns:wp="http://schemas.openxmlformats.org/drawingml/2006/wordprocessingDrawing" xmlns:w10="urn:schemas-microsoft-com:office:word" xmlns:w="http://schemas.openxmlformats.org/wordprocessingml/2006/main" xmlns:w14="http://schemas.microsoft.com/office/word/2010/wordml" xmlns:w15="http://schemas.microsoft.com/office/word/2012/wordml" xmlns:w16cex="http://schemas.microsoft.com/office/word/2018/wordml/cex" xmlns:w16cid="http://schemas.microsoft.com/office/word/2016/wordml/cid" xmlns:w16="http://schemas.microsoft.com/office/word/2018/wordml" xmlns:w16du="http://schemas.microsoft.com/office/word/2023/wordml/word16du" xmlns:w16sdtdh="http://schemas.microsoft.com/office/word/2020/wordml/sdtdatahash" xmlns:w16se="http://schemas.microsoft.com/office/word/2015/wordml/symex" xmlns:wpg="http://schemas.microsoft.com/office/word/2010/wordprocessingGroup" xmlns:wpi="http://schemas.microsoft.com/office/word/2010/wordprocessingInk" xmlns:wne="http://schemas.microsoft.com/office/word/2006/wordml" xmlns:wps="http://schemas.microsoft.com/office/word/2010/wordprocessingShape" mc:Ignorable="w14 w15 w16se w16cid w16 w16cex w16sdtdh w16du wp14">
   <w:body>
     <w:p>
       <w:pPr>
@@ -18,8 +18,16 @@
           <w:ilvl w:val="0"/>
           <w:numId w:val="1"/>
         </w:numPr>
-      </w:pPr>
-      <w:r>
+        <w:rPr>
+          <w:b/>
+          <w:bCs/>
+        </w:rPr>
+      </w:pPr>
+      <w:r>
+        <w:rPr>
+          <w:b/>
+          <w:bCs/>
+        </w:rPr>
         <w:t>Story Analysis and Process Improvement</w:t>
       </w:r>
     </w:p>
@@ -29,19 +37,7 @@
           <w:rPr>
             <w:rStyle w:val="Hyperlink"/>
           </w:rPr>
-          <w:t>Chat-</w:t>
-        </w:r>
-        <w:r>
-          <w:rPr>
-            <w:rStyle w:val="Hyperlink"/>
-          </w:rPr>
-          <w:t>G</w:t>
-        </w:r>
-        <w:r>
-          <w:rPr>
-            <w:rStyle w:val="Hyperlink"/>
-          </w:rPr>
-          <w:t>PT</w:t>
+          <w:t>Chat-GPT</w:t>
         </w:r>
       </w:hyperlink>
       <w:r>
@@ -245,25 +241,7 @@
           <w:sz w:val="20"/>
           <w:szCs w:val="20"/>
         </w:rPr>
-        <w:t xml:space="preserve">If a user account has a different risk profile </w:t>
-      </w:r>
-      <w:proofErr w:type="gramStart"/>
-      <w:r>
-        <w:rPr>
-          <w:rFonts w:asciiTheme="minorHAnsi" w:hAnsiTheme="minorHAnsi" w:cstheme="minorHAnsi"/>
-          <w:sz w:val="20"/>
-          <w:szCs w:val="20"/>
-        </w:rPr>
-        <w:t>e.g.</w:t>
-      </w:r>
-      <w:proofErr w:type="gramEnd"/>
-      <w:r>
-        <w:rPr>
-          <w:rFonts w:asciiTheme="minorHAnsi" w:hAnsiTheme="minorHAnsi" w:cstheme="minorHAnsi"/>
-          <w:sz w:val="20"/>
-          <w:szCs w:val="20"/>
-        </w:rPr>
-        <w:t xml:space="preserve"> high risk of fraud or previous unauthorised access attempts, do we enforce stricter controls such as MFA by default?</w:t>
+        <w:t>If a user account has a different risk profile e.g. high risk of fraud or previous unauthorised access attempts, do we enforce stricter controls such as MFA by default?</w:t>
       </w:r>
       <w:r>
         <w:rPr>
@@ -295,7 +273,6 @@
         </w:rPr>
         <w:t xml:space="preserve">The navigation pathway should be explicitly described </w:t>
       </w:r>
-      <w:proofErr w:type="gramStart"/>
       <w:r>
         <w:rPr>
           <w:rFonts w:asciiTheme="minorHAnsi" w:hAnsiTheme="minorHAnsi" w:cstheme="minorHAnsi"/>
@@ -312,7 +289,6 @@
         </w:rPr>
         <w:t>.</w:t>
       </w:r>
-      <w:proofErr w:type="gramEnd"/>
       <w:r>
         <w:rPr>
           <w:rFonts w:asciiTheme="minorHAnsi" w:hAnsiTheme="minorHAnsi" w:cstheme="minorHAnsi"/>
@@ -1068,23 +1044,46 @@
     </w:p>
     <w:p>
       <w:pPr>
-        <w:pStyle w:val="Default"/>
-        <w:rPr>
-          <w:rFonts w:asciiTheme="minorHAnsi" w:hAnsiTheme="minorHAnsi" w:cstheme="minorHAnsi"/>
-          <w:b/>
-          <w:bCs/>
-          <w:sz w:val="20"/>
-          <w:szCs w:val="20"/>
-        </w:rPr>
-      </w:pPr>
-      <w:r>
-        <w:rPr>
-          <w:rFonts w:asciiTheme="minorHAnsi" w:hAnsiTheme="minorHAnsi" w:cstheme="minorHAnsi"/>
-          <w:b/>
-          <w:bCs/>
-          <w:sz w:val="20"/>
-          <w:szCs w:val="20"/>
-        </w:rPr>
+        <w:rPr>
+          <w:rFonts w:cstheme="minorHAnsi"/>
+          <w:b/>
+          <w:bCs/>
+          <w:color w:val="000000"/>
+          <w:sz w:val="20"/>
+          <w:szCs w:val="20"/>
+        </w:rPr>
+      </w:pPr>
+      <w:r>
+        <w:rPr>
+          <w:rFonts w:cstheme="minorHAnsi"/>
+          <w:b/>
+          <w:bCs/>
+          <w:sz w:val="20"/>
+          <w:szCs w:val="20"/>
+        </w:rPr>
+        <w:br w:type="page"/>
+      </w:r>
+    </w:p>
+    <w:p>
+      <w:pPr>
+        <w:pStyle w:val="Default"/>
+        <w:rPr>
+          <w:rFonts w:asciiTheme="minorHAnsi" w:hAnsiTheme="minorHAnsi" w:cstheme="minorHAnsi"/>
+          <w:b/>
+          <w:bCs/>
+          <w:sz w:val="20"/>
+          <w:szCs w:val="20"/>
+        </w:rPr>
+      </w:pPr>
+      <w:r>
+        <w:rPr>
+          <w:rFonts w:asciiTheme="minorHAnsi" w:hAnsiTheme="minorHAnsi" w:cstheme="minorHAnsi"/>
+          <w:b/>
+          <w:bCs/>
+          <w:sz w:val="20"/>
+          <w:szCs w:val="20"/>
+        </w:rPr>
+        <w:lastRenderedPageBreak/>
         <w:t>Guidance for writing better user stories:</w:t>
       </w:r>
     </w:p>
@@ -1131,7 +1130,6 @@
           <w:sz w:val="20"/>
           <w:szCs w:val="20"/>
         </w:rPr>
-        <w:lastRenderedPageBreak/>
         <w:t xml:space="preserve">When writing acceptance criteria, they should be specific and measurable, to avoid ambiguity. For every action and behaviour, we should </w:t>
       </w:r>
       <w:r>
@@ -1410,6 +1408,156 @@
         </w:rPr>
         <w:t>more extensively to ensure coverage of all possible results, and verify their correct implementation.</w:t>
       </w:r>
+    </w:p>
+    <w:p>
+      <w:pPr>
+        <w:pStyle w:val="Default"/>
+        <w:rPr>
+          <w:rFonts w:asciiTheme="minorHAnsi" w:hAnsiTheme="minorHAnsi" w:cstheme="minorHAnsi"/>
+          <w:sz w:val="20"/>
+          <w:szCs w:val="20"/>
+        </w:rPr>
+      </w:pPr>
+    </w:p>
+    <w:p>
+      <w:pPr>
+        <w:pStyle w:val="Default"/>
+        <w:rPr>
+          <w:rFonts w:asciiTheme="minorHAnsi" w:hAnsiTheme="minorHAnsi" w:cstheme="minorHAnsi"/>
+          <w:sz w:val="20"/>
+          <w:szCs w:val="20"/>
+        </w:rPr>
+      </w:pPr>
+    </w:p>
+    <w:p>
+      <w:pPr>
+        <w:pStyle w:val="Default"/>
+        <w:rPr>
+          <w:rFonts w:asciiTheme="minorHAnsi" w:hAnsiTheme="minorHAnsi" w:cstheme="minorHAnsi"/>
+          <w:sz w:val="20"/>
+          <w:szCs w:val="20"/>
+        </w:rPr>
+      </w:pPr>
+    </w:p>
+    <w:p>
+      <w:pPr>
+        <w:pStyle w:val="Default"/>
+        <w:rPr>
+          <w:rFonts w:asciiTheme="minorHAnsi" w:hAnsiTheme="minorHAnsi" w:cstheme="minorHAnsi"/>
+          <w:sz w:val="20"/>
+          <w:szCs w:val="20"/>
+        </w:rPr>
+      </w:pPr>
+    </w:p>
+    <w:p>
+      <w:pPr>
+        <w:pStyle w:val="Default"/>
+        <w:rPr>
+          <w:rFonts w:asciiTheme="minorHAnsi" w:hAnsiTheme="minorHAnsi" w:cstheme="minorHAnsi"/>
+          <w:sz w:val="20"/>
+          <w:szCs w:val="20"/>
+        </w:rPr>
+      </w:pPr>
+    </w:p>
+    <w:p>
+      <w:pPr>
+        <w:pStyle w:val="Default"/>
+        <w:rPr>
+          <w:rFonts w:asciiTheme="minorHAnsi" w:hAnsiTheme="minorHAnsi" w:cstheme="minorHAnsi"/>
+          <w:sz w:val="20"/>
+          <w:szCs w:val="20"/>
+        </w:rPr>
+      </w:pPr>
+    </w:p>
+    <w:p>
+      <w:pPr>
+        <w:pStyle w:val="Default"/>
+        <w:rPr>
+          <w:rFonts w:asciiTheme="minorHAnsi" w:hAnsiTheme="minorHAnsi" w:cstheme="minorHAnsi"/>
+          <w:sz w:val="20"/>
+          <w:szCs w:val="20"/>
+        </w:rPr>
+      </w:pPr>
+    </w:p>
+    <w:p>
+      <w:pPr>
+        <w:pStyle w:val="Default"/>
+        <w:rPr>
+          <w:rFonts w:asciiTheme="minorHAnsi" w:hAnsiTheme="minorHAnsi" w:cstheme="minorHAnsi"/>
+          <w:sz w:val="20"/>
+          <w:szCs w:val="20"/>
+        </w:rPr>
+      </w:pPr>
+    </w:p>
+    <w:p>
+      <w:pPr>
+        <w:pStyle w:val="Default"/>
+        <w:rPr>
+          <w:rFonts w:asciiTheme="minorHAnsi" w:hAnsiTheme="minorHAnsi" w:cstheme="minorHAnsi"/>
+          <w:sz w:val="20"/>
+          <w:szCs w:val="20"/>
+        </w:rPr>
+      </w:pPr>
+    </w:p>
+    <w:p>
+      <w:pPr>
+        <w:pStyle w:val="Default"/>
+        <w:rPr>
+          <w:rFonts w:asciiTheme="minorHAnsi" w:hAnsiTheme="minorHAnsi" w:cstheme="minorHAnsi"/>
+          <w:sz w:val="20"/>
+          <w:szCs w:val="20"/>
+        </w:rPr>
+      </w:pPr>
+    </w:p>
+    <w:p>
+      <w:pPr>
+        <w:pStyle w:val="Default"/>
+        <w:rPr>
+          <w:rFonts w:asciiTheme="minorHAnsi" w:hAnsiTheme="minorHAnsi" w:cstheme="minorHAnsi"/>
+          <w:sz w:val="20"/>
+          <w:szCs w:val="20"/>
+        </w:rPr>
+      </w:pPr>
+    </w:p>
+    <w:p>
+      <w:pPr>
+        <w:pStyle w:val="Default"/>
+        <w:rPr>
+          <w:rFonts w:asciiTheme="minorHAnsi" w:hAnsiTheme="minorHAnsi" w:cstheme="minorHAnsi"/>
+          <w:sz w:val="20"/>
+          <w:szCs w:val="20"/>
+        </w:rPr>
+      </w:pPr>
+    </w:p>
+    <w:p>
+      <w:pPr>
+        <w:pStyle w:val="Default"/>
+        <w:rPr>
+          <w:rFonts w:asciiTheme="minorHAnsi" w:hAnsiTheme="minorHAnsi" w:cstheme="minorHAnsi"/>
+          <w:sz w:val="20"/>
+          <w:szCs w:val="20"/>
+        </w:rPr>
+      </w:pPr>
+    </w:p>
+    <w:p>
+      <w:pPr>
+        <w:pStyle w:val="Default"/>
+        <w:rPr>
+          <w:rFonts w:asciiTheme="minorHAnsi" w:hAnsiTheme="minorHAnsi" w:cstheme="minorHAnsi"/>
+          <w:sz w:val="20"/>
+          <w:szCs w:val="20"/>
+        </w:rPr>
+      </w:pPr>
+    </w:p>
+    <w:p>
+      <w:pPr>
+        <w:pStyle w:val="Default"/>
+        <w:rPr>
+          <w:rFonts w:asciiTheme="minorHAnsi" w:hAnsiTheme="minorHAnsi" w:cstheme="minorHAnsi"/>
+          <w:sz w:val="20"/>
+          <w:szCs w:val="20"/>
+        </w:rPr>
+      </w:pPr>
     </w:p>
     <w:p>
       <w:pPr>
@@ -1806,25 +1954,7 @@
           <w:sz w:val="20"/>
           <w:szCs w:val="20"/>
         </w:rPr>
-        <w:t xml:space="preserve"> (</w:t>
-      </w:r>
-      <w:proofErr w:type="gramStart"/>
-      <w:r>
-        <w:rPr>
-          <w:rFonts w:asciiTheme="minorHAnsi" w:hAnsiTheme="minorHAnsi" w:cstheme="minorHAnsi"/>
-          <w:sz w:val="20"/>
-          <w:szCs w:val="20"/>
-        </w:rPr>
-        <w:t>e.g.</w:t>
-      </w:r>
-      <w:proofErr w:type="gramEnd"/>
-      <w:r>
-        <w:rPr>
-          <w:rFonts w:asciiTheme="minorHAnsi" w:hAnsiTheme="minorHAnsi" w:cstheme="minorHAnsi"/>
-          <w:sz w:val="20"/>
-          <w:szCs w:val="20"/>
-        </w:rPr>
-        <w:t xml:space="preserve"> ex)</w:t>
+        <w:t xml:space="preserve"> (e.g. ex)</w:t>
       </w:r>
       <w:r>
         <w:rPr>
@@ -1847,23 +1977,46 @@
     </w:p>
     <w:p>
       <w:pPr>
-        <w:pStyle w:val="Default"/>
-        <w:rPr>
-          <w:rFonts w:asciiTheme="minorHAnsi" w:hAnsiTheme="minorHAnsi" w:cstheme="minorHAnsi"/>
-          <w:b/>
-          <w:bCs/>
-          <w:sz w:val="20"/>
-          <w:szCs w:val="20"/>
-        </w:rPr>
-      </w:pPr>
-      <w:r>
-        <w:rPr>
-          <w:rFonts w:asciiTheme="minorHAnsi" w:hAnsiTheme="minorHAnsi" w:cstheme="minorHAnsi"/>
-          <w:b/>
-          <w:bCs/>
-          <w:sz w:val="20"/>
-          <w:szCs w:val="20"/>
-        </w:rPr>
+        <w:rPr>
+          <w:rFonts w:cstheme="minorHAnsi"/>
+          <w:b/>
+          <w:bCs/>
+          <w:color w:val="000000"/>
+          <w:sz w:val="20"/>
+          <w:szCs w:val="20"/>
+        </w:rPr>
+      </w:pPr>
+      <w:r>
+        <w:rPr>
+          <w:rFonts w:cstheme="minorHAnsi"/>
+          <w:b/>
+          <w:bCs/>
+          <w:sz w:val="20"/>
+          <w:szCs w:val="20"/>
+        </w:rPr>
+        <w:br w:type="page"/>
+      </w:r>
+    </w:p>
+    <w:p>
+      <w:pPr>
+        <w:pStyle w:val="Default"/>
+        <w:rPr>
+          <w:rFonts w:asciiTheme="minorHAnsi" w:hAnsiTheme="minorHAnsi" w:cstheme="minorHAnsi"/>
+          <w:b/>
+          <w:bCs/>
+          <w:sz w:val="20"/>
+          <w:szCs w:val="20"/>
+        </w:rPr>
+      </w:pPr>
+      <w:r>
+        <w:rPr>
+          <w:rFonts w:asciiTheme="minorHAnsi" w:hAnsiTheme="minorHAnsi" w:cstheme="minorHAnsi"/>
+          <w:b/>
+          <w:bCs/>
+          <w:sz w:val="20"/>
+          <w:szCs w:val="20"/>
+        </w:rPr>
+        <w:lastRenderedPageBreak/>
         <w:t>2.</w:t>
       </w:r>
     </w:p>
@@ -1960,7 +2113,15 @@
           <w:sz w:val="20"/>
           <w:szCs w:val="20"/>
         </w:rPr>
-        <w:t xml:space="preserve"> I can access their website</w:t>
+        <w:t xml:space="preserve"> I can access </w:t>
+      </w:r>
+      <w:r>
+        <w:rPr>
+          <w:rFonts w:asciiTheme="minorHAnsi" w:hAnsiTheme="minorHAnsi" w:cstheme="minorHAnsi"/>
+          <w:sz w:val="20"/>
+          <w:szCs w:val="20"/>
+        </w:rPr>
+        <w:t>the investor platform</w:t>
       </w:r>
     </w:p>
     <w:p>
@@ -2795,7 +2956,23 @@
           <w:sz w:val="20"/>
           <w:szCs w:val="20"/>
         </w:rPr>
-        <w:t>The User is able to register with novel details.</w:t>
+        <w:t xml:space="preserve">The User is able to register </w:t>
+      </w:r>
+      <w:r>
+        <w:rPr>
+          <w:rFonts w:asciiTheme="minorHAnsi" w:hAnsiTheme="minorHAnsi" w:cstheme="minorHAnsi"/>
+          <w:sz w:val="20"/>
+          <w:szCs w:val="20"/>
+        </w:rPr>
+        <w:t xml:space="preserve">with Restricted Access using </w:t>
+      </w:r>
+      <w:r>
+        <w:rPr>
+          <w:rFonts w:asciiTheme="minorHAnsi" w:hAnsiTheme="minorHAnsi" w:cstheme="minorHAnsi"/>
+          <w:sz w:val="20"/>
+          <w:szCs w:val="20"/>
+        </w:rPr>
+        <w:t xml:space="preserve"> novel details.</w:t>
       </w:r>
     </w:p>
     <w:p>
@@ -2861,6 +3038,58 @@
           <w:szCs w:val="20"/>
         </w:rPr>
       </w:pPr>
+      <w:r>
+        <w:rPr>
+          <w:rFonts w:asciiTheme="minorHAnsi" w:hAnsiTheme="minorHAnsi" w:cstheme="minorHAnsi"/>
+          <w:sz w:val="20"/>
+          <w:szCs w:val="20"/>
+        </w:rPr>
+        <w:t>A database record is created for the new User.</w:t>
+      </w:r>
+    </w:p>
+    <w:p>
+      <w:pPr>
+        <w:pStyle w:val="Default"/>
+        <w:rPr>
+          <w:rFonts w:asciiTheme="minorHAnsi" w:hAnsiTheme="minorHAnsi" w:cstheme="minorHAnsi"/>
+          <w:sz w:val="20"/>
+          <w:szCs w:val="20"/>
+        </w:rPr>
+      </w:pPr>
+      <w:r>
+        <w:rPr>
+          <w:rFonts w:asciiTheme="minorHAnsi" w:hAnsiTheme="minorHAnsi" w:cstheme="minorHAnsi"/>
+          <w:sz w:val="20"/>
+          <w:szCs w:val="20"/>
+        </w:rPr>
+        <w:t xml:space="preserve">An email is sent to the User’s email address to confirm </w:t>
+      </w:r>
+      <w:r>
+        <w:rPr>
+          <w:rFonts w:asciiTheme="minorHAnsi" w:hAnsiTheme="minorHAnsi" w:cstheme="minorHAnsi"/>
+          <w:sz w:val="20"/>
+          <w:szCs w:val="20"/>
+        </w:rPr>
+        <w:t xml:space="preserve">and verify </w:t>
+      </w:r>
+      <w:r>
+        <w:rPr>
+          <w:rFonts w:asciiTheme="minorHAnsi" w:hAnsiTheme="minorHAnsi" w:cstheme="minorHAnsi"/>
+          <w:sz w:val="20"/>
+          <w:szCs w:val="20"/>
+        </w:rPr>
+        <w:t>their registration.</w:t>
+      </w:r>
+    </w:p>
+    <w:p>
+      <w:pPr>
+        <w:pStyle w:val="Default"/>
+        <w:rPr>
+          <w:rFonts w:asciiTheme="minorHAnsi" w:hAnsiTheme="minorHAnsi" w:cstheme="minorHAnsi"/>
+          <w:sz w:val="20"/>
+          <w:szCs w:val="20"/>
+        </w:rPr>
+      </w:pPr>
     </w:p>
     <w:p>
       <w:pPr>
@@ -2899,6 +3128,32 @@
           <w:sz w:val="20"/>
           <w:szCs w:val="20"/>
         </w:rPr>
+        <w:t xml:space="preserve">A </w:t>
+      </w:r>
+      <w:r>
+        <w:rPr>
+          <w:rFonts w:asciiTheme="minorHAnsi" w:hAnsiTheme="minorHAnsi" w:cstheme="minorHAnsi"/>
+          <w:sz w:val="20"/>
+          <w:szCs w:val="20"/>
+        </w:rPr>
+        <w:t>new User is able to register and create a new account using the User interface.</w:t>
+      </w:r>
+    </w:p>
+    <w:p>
+      <w:pPr>
+        <w:pStyle w:val="Default"/>
+        <w:rPr>
+          <w:rFonts w:asciiTheme="minorHAnsi" w:hAnsiTheme="minorHAnsi" w:cstheme="minorHAnsi"/>
+          <w:sz w:val="20"/>
+          <w:szCs w:val="20"/>
+        </w:rPr>
+      </w:pPr>
+      <w:r>
+        <w:rPr>
+          <w:rFonts w:asciiTheme="minorHAnsi" w:hAnsiTheme="minorHAnsi" w:cstheme="minorHAnsi"/>
+          <w:sz w:val="20"/>
+          <w:szCs w:val="20"/>
+        </w:rPr>
         <w:t>A new User account is created and is accessible via the frontend – accessible via Profile Settings.</w:t>
       </w:r>
     </w:p>
@@ -2955,26 +3210,6 @@
         </w:rPr>
         <w:t>No errors or warnings are encountered during the registration process.</w:t>
       </w:r>
-    </w:p>
-    <w:p>
-      <w:pPr>
-        <w:pStyle w:val="Default"/>
-        <w:rPr>
-          <w:rFonts w:asciiTheme="minorHAnsi" w:hAnsiTheme="minorHAnsi" w:cstheme="minorHAnsi"/>
-          <w:sz w:val="20"/>
-          <w:szCs w:val="20"/>
-        </w:rPr>
-      </w:pPr>
-    </w:p>
-    <w:p>
-      <w:pPr>
-        <w:pStyle w:val="Default"/>
-        <w:rPr>
-          <w:rFonts w:asciiTheme="minorHAnsi" w:hAnsiTheme="minorHAnsi" w:cstheme="minorHAnsi"/>
-          <w:sz w:val="20"/>
-          <w:szCs w:val="20"/>
-        </w:rPr>
-      </w:pPr>
     </w:p>
     <w:sectPr>
       <w:pgSz w:w="11906" w:h="16838"/>
@@ -2987,7 +3222,7 @@
 </file>
 
 <file path=word/numbering.xml><?xml version="1.0" encoding="utf-8"?>
-<w:numbering xmlns:wpc="http://schemas.microsoft.com/office/word/2010/wordprocessingCanvas" xmlns:cx="http://schemas.microsoft.com/office/drawing/2014/chartex" xmlns:cx1="http://schemas.microsoft.com/office/drawing/2015/9/8/chartex" xmlns:cx2="http://schemas.microsoft.com/office/drawing/2015/10/21/chartex" xmlns:cx3="http://schemas.microsoft.com/office/drawing/2016/5/9/chartex" xmlns:cx4="http://schemas.microsoft.com/office/drawing/2016/5/10/chartex" xmlns:cx5="http://schemas.microsoft.com/office/drawing/2016/5/11/chartex" xmlns:cx6="http://schemas.microsoft.com/office/drawing/2016/5/12/chartex" xmlns:cx7="http://schemas.microsoft.com/office/drawing/2016/5/13/chartex" xmlns:cx8="http://schemas.microsoft.com/office/drawing/2016/5/14/chartex" xmlns:mc="http://schemas.openxmlformats.org/markup-compatibility/2006" xmlns:aink="http://schemas.microsoft.com/office/drawing/2016/ink" xmlns:am3d="http://schemas.microsoft.com/office/drawing/2017/model3d" xmlns:o="urn:schemas-microsoft-com:office:office" xmlns:r="http://schemas.openxmlformats.org/officeDocument/2006/relationships" xmlns:m="http://schemas.openxmlformats.org/officeDocument/2006/math" xmlns:v="urn:schemas-microsoft-com:vml" xmlns:wp14="http://schemas.microsoft.com/office/word/2010/wordprocessingDrawing" xmlns:wp="http://schemas.openxmlformats.org/drawingml/2006/wordprocessingDrawing" xmlns:w10="urn:schemas-microsoft-com:office:word" xmlns:w="http://schemas.openxmlformats.org/wordprocessingml/2006/main" xmlns:w14="http://schemas.microsoft.com/office/word/2010/wordml" xmlns:w15="http://schemas.microsoft.com/office/word/2012/wordml" xmlns:w16cex="http://schemas.microsoft.com/office/word/2018/wordml/cex" xmlns:w16cid="http://schemas.microsoft.com/office/word/2016/wordml/cid" xmlns:w16="http://schemas.microsoft.com/office/word/2018/wordml" xmlns:w16sdtdh="http://schemas.microsoft.com/office/word/2020/wordml/sdtdatahash" xmlns:w16se="http://schemas.microsoft.com/office/word/2015/wordml/symex" xmlns:wpg="http://schemas.microsoft.com/office/word/2010/wordprocessingGroup" xmlns:wpi="http://schemas.microsoft.com/office/word/2010/wordprocessingInk" xmlns:wne="http://schemas.microsoft.com/office/word/2006/wordml" xmlns:wps="http://schemas.microsoft.com/office/word/2010/wordprocessingShape" mc:Ignorable="w14 w15 w16se w16cid w16 w16cex w16sdtdh wp14">
+<w:numbering xmlns:wpc="http://schemas.microsoft.com/office/word/2010/wordprocessingCanvas" xmlns:cx="http://schemas.microsoft.com/office/drawing/2014/chartex" xmlns:cx1="http://schemas.microsoft.com/office/drawing/2015/9/8/chartex" xmlns:cx2="http://schemas.microsoft.com/office/drawing/2015/10/21/chartex" xmlns:cx3="http://schemas.microsoft.com/office/drawing/2016/5/9/chartex" xmlns:cx4="http://schemas.microsoft.com/office/drawing/2016/5/10/chartex" xmlns:cx5="http://schemas.microsoft.com/office/drawing/2016/5/11/chartex" xmlns:cx6="http://schemas.microsoft.com/office/drawing/2016/5/12/chartex" xmlns:cx7="http://schemas.microsoft.com/office/drawing/2016/5/13/chartex" xmlns:cx8="http://schemas.microsoft.com/office/drawing/2016/5/14/chartex" xmlns:mc="http://schemas.openxmlformats.org/markup-compatibility/2006" xmlns:aink="http://schemas.microsoft.com/office/drawing/2016/ink" xmlns:am3d="http://schemas.microsoft.com/office/drawing/2017/model3d" xmlns:o="urn:schemas-microsoft-com:office:office" xmlns:oel="http://schemas.microsoft.com/office/2019/extlst" xmlns:r="http://schemas.openxmlformats.org/officeDocument/2006/relationships" xmlns:m="http://schemas.openxmlformats.org/officeDocument/2006/math" xmlns:v="urn:schemas-microsoft-com:vml" xmlns:wp14="http://schemas.microsoft.com/office/word/2010/wordprocessingDrawing" xmlns:wp="http://schemas.openxmlformats.org/drawingml/2006/wordprocessingDrawing" xmlns:w10="urn:schemas-microsoft-com:office:word" xmlns:w="http://schemas.openxmlformats.org/wordprocessingml/2006/main" xmlns:w14="http://schemas.microsoft.com/office/word/2010/wordml" xmlns:w15="http://schemas.microsoft.com/office/word/2012/wordml" xmlns:w16cex="http://schemas.microsoft.com/office/word/2018/wordml/cex" xmlns:w16cid="http://schemas.microsoft.com/office/word/2016/wordml/cid" xmlns:w16="http://schemas.microsoft.com/office/word/2018/wordml" xmlns:w16du="http://schemas.microsoft.com/office/word/2023/wordml/word16du" xmlns:w16sdtdh="http://schemas.microsoft.com/office/word/2020/wordml/sdtdatahash" xmlns:w16se="http://schemas.microsoft.com/office/word/2015/wordml/symex" xmlns:wpg="http://schemas.microsoft.com/office/word/2010/wordprocessingGroup" xmlns:wpi="http://schemas.microsoft.com/office/word/2010/wordprocessingInk" xmlns:wne="http://schemas.microsoft.com/office/word/2006/wordml" xmlns:wps="http://schemas.microsoft.com/office/word/2010/wordprocessingShape" mc:Ignorable="w14 w15 w16se w16cid w16 w16cex w16sdtdh w16du wp14">
   <w:abstractNum w:abstractNumId="0" w15:restartNumberingAfterBreak="0">
     <w:nsid w:val="CAFE3E00"/>
     <w:multiLevelType w:val="hybridMultilevel"/>
@@ -4008,41 +4243,41 @@
       </w:rPr>
     </w:lvl>
   </w:abstractNum>
-  <w:num w:numId="1">
+  <w:num w:numId="1" w16cid:durableId="1870946763">
     <w:abstractNumId w:val="4"/>
   </w:num>
-  <w:num w:numId="2">
+  <w:num w:numId="2" w16cid:durableId="1597135882">
     <w:abstractNumId w:val="0"/>
   </w:num>
-  <w:num w:numId="3">
+  <w:num w:numId="3" w16cid:durableId="449132660">
     <w:abstractNumId w:val="5"/>
   </w:num>
-  <w:num w:numId="4">
+  <w:num w:numId="4" w16cid:durableId="1520780983">
     <w:abstractNumId w:val="9"/>
   </w:num>
-  <w:num w:numId="5">
+  <w:num w:numId="5" w16cid:durableId="364260020">
     <w:abstractNumId w:val="6"/>
   </w:num>
-  <w:num w:numId="6">
+  <w:num w:numId="6" w16cid:durableId="2033191539">
     <w:abstractNumId w:val="2"/>
   </w:num>
-  <w:num w:numId="7">
+  <w:num w:numId="7" w16cid:durableId="1977761972">
     <w:abstractNumId w:val="8"/>
   </w:num>
-  <w:num w:numId="8">
+  <w:num w:numId="8" w16cid:durableId="1831826325">
     <w:abstractNumId w:val="1"/>
   </w:num>
-  <w:num w:numId="9">
+  <w:num w:numId="9" w16cid:durableId="1676542116">
     <w:abstractNumId w:val="7"/>
   </w:num>
-  <w:num w:numId="10">
+  <w:num w:numId="10" w16cid:durableId="909579039">
     <w:abstractNumId w:val="3"/>
   </w:num>
 </w:numbering>
 </file>
 
 <file path=word/styles.xml><?xml version="1.0" encoding="utf-8"?>
-<w:styles xmlns:mc="http://schemas.openxmlformats.org/markup-compatibility/2006" xmlns:r="http://schemas.openxmlformats.org/officeDocument/2006/relationships" xmlns:w="http://schemas.openxmlformats.org/wordprocessingml/2006/main" xmlns:w14="http://schemas.microsoft.com/office/word/2010/wordml" xmlns:w15="http://schemas.microsoft.com/office/word/2012/wordml" xmlns:w16cex="http://schemas.microsoft.com/office/word/2018/wordml/cex" xmlns:w16cid="http://schemas.microsoft.com/office/word/2016/wordml/cid" xmlns:w16="http://schemas.microsoft.com/office/word/2018/wordml" xmlns:w16sdtdh="http://schemas.microsoft.com/office/word/2020/wordml/sdtdatahash" xmlns:w16se="http://schemas.microsoft.com/office/word/2015/wordml/symex" mc:Ignorable="w14 w15 w16se w16cid w16 w16cex w16sdtdh">
+<w:styles xmlns:mc="http://schemas.openxmlformats.org/markup-compatibility/2006" xmlns:r="http://schemas.openxmlformats.org/officeDocument/2006/relationships" xmlns:w="http://schemas.openxmlformats.org/wordprocessingml/2006/main" xmlns:w14="http://schemas.microsoft.com/office/word/2010/wordml" xmlns:w15="http://schemas.microsoft.com/office/word/2012/wordml" xmlns:w16cex="http://schemas.microsoft.com/office/word/2018/wordml/cex" xmlns:w16cid="http://schemas.microsoft.com/office/word/2016/wordml/cid" xmlns:w16="http://schemas.microsoft.com/office/word/2018/wordml" xmlns:w16du="http://schemas.microsoft.com/office/word/2023/wordml/word16du" xmlns:w16sdtdh="http://schemas.microsoft.com/office/word/2020/wordml/sdtdatahash" xmlns:w16se="http://schemas.microsoft.com/office/word/2015/wordml/symex" mc:Ignorable="w14 w15 w16se w16cid w16 w16cex w16sdtdh w16du">
   <w:docDefaults>
     <w:rPrDefault>
       <w:rPr>

</xml_diff>